<commit_message>
Grammatical changes and other edits to Description.docx
</commit_message>
<xml_diff>
--- a/Description.docx
+++ b/Description.docx
@@ -30,13 +30,7 @@
     </w:p>
     <w:p>
       <w:r>
-        <w:t xml:space="preserve">My first attempt was made immediately after recitation on 2/20/17. </w:t>
-      </w:r>
-      <w:r>
-        <w:t xml:space="preserve"> I created a breakpoint at main </w:t>
-      </w:r>
-      <w:r>
-        <w:t>and used the '</w:t>
+        <w:t>My first attempt was made immediately after recitation on 2/20/17.  I created a breakpoint at main and used the '</w:t>
       </w:r>
       <w:proofErr w:type="spellStart"/>
       <w:r>
@@ -44,16 +38,7 @@
       </w:r>
       <w:proofErr w:type="spellEnd"/>
       <w:r>
-        <w:t>' keyword to examine the x86 for jkd28_1.  From this, the</w:t>
-      </w:r>
-      <w:r>
-        <w:t xml:space="preserve"> following</w:t>
-      </w:r>
-      <w:r>
-        <w:t xml:space="preserve"> instruction line</w:t>
-      </w:r>
-      <w:r>
-        <w:t xml:space="preserve"> appeared suspicious:</w:t>
+        <w:t>' keyword to examine the x86 for jkd28_1.  From this, the following instruction line appeared suspicious:</w:t>
       </w:r>
     </w:p>
     <w:p>
@@ -62,16 +47,11 @@
       </w:r>
       <w:r>
         <w:tab/>
-      </w:r>
-      <w:r>
         <w:t xml:space="preserve">0x0804830c &lt;+61&gt;:    </w:t>
       </w:r>
       <w:proofErr w:type="spellStart"/>
       <w:r>
-        <w:t>re</w:t>
-      </w:r>
-      <w:r>
-        <w:t>pz</w:t>
+        <w:t>repz</w:t>
       </w:r>
       <w:proofErr w:type="spellEnd"/>
       <w:r>
@@ -112,25 +92,12 @@
         <w:t>Upon further investigation</w:t>
       </w:r>
       <w:r>
-        <w:t xml:space="preserve"> </w:t>
-      </w:r>
-      <w:r>
-        <w:t>I learned that it was a comparison of strings.  Using the debug and examine tools, I was able to determine</w:t>
-      </w:r>
-      <w:r>
-        <w:t xml:space="preserve"> </w:t>
-      </w:r>
-      <w:r>
-        <w:t>that the register $esi contained the string to which inpu</w:t>
-      </w:r>
-      <w:r>
-        <w:t>t was compared.  This yielded t</w:t>
-      </w:r>
-      <w:r>
-        <w:t>he correct result</w:t>
-      </w:r>
-      <w:r>
-        <w:t>.</w:t>
+        <w:t>,</w:t>
+      </w:r>
+      <w:bookmarkStart w:id="0" w:name="_GoBack"/>
+      <w:bookmarkEnd w:id="0"/>
+      <w:r>
+        <w:t xml:space="preserve"> I learned that it was a comparison of strings.  Using the debug and examine tools, I was able to determine that the register $esi contained the string to which input was compared.  This yielded the correct result.</w:t>
       </w:r>
     </w:p>
     <w:p>
@@ -180,10 +147,7 @@
         <w:t>Attempts</w:t>
       </w:r>
     </w:p>
-    <w:p>
-      <w:bookmarkStart w:id="0" w:name="_GoBack"/>
-      <w:bookmarkEnd w:id="0"/>
-    </w:p>
+    <w:p/>
     <w:sectPr>
       <w:pgSz w:w="12240" w:h="15840"/>
       <w:pgMar w:top="1440" w:right="1440" w:bottom="1440" w:left="1440" w:header="720" w:footer="720" w:gutter="0"/>

</xml_diff>

<commit_message>
Finished analysis of all 3 executables
</commit_message>
<xml_diff>
--- a/Description.docx
+++ b/Description.docx
@@ -1,6 +1,6 @@
 
 <file path=word/document.xml><?xml version="1.0" encoding="utf-8"?>
-<w:document xmlns:wpc="http://schemas.microsoft.com/office/word/2010/wordprocessingCanvas" xmlns:cx="http://schemas.microsoft.com/office/drawing/2014/chartex" xmlns:cx1="http://schemas.microsoft.com/office/drawing/2015/9/8/chartex" xmlns:mc="http://schemas.openxmlformats.org/markup-compatibility/2006" xmlns:o="urn:schemas-microsoft-com:office:office" xmlns:r="http://schemas.openxmlformats.org/officeDocument/2006/relationships" xmlns:m="http://schemas.openxmlformats.org/officeDocument/2006/math" xmlns:v="urn:schemas-microsoft-com:vml" xmlns:wp14="http://schemas.microsoft.com/office/word/2010/wordprocessingDrawing" xmlns:wp="http://schemas.openxmlformats.org/drawingml/2006/wordprocessingDrawing" xmlns:w10="urn:schemas-microsoft-com:office:word" xmlns:w="http://schemas.openxmlformats.org/wordprocessingml/2006/main" xmlns:w14="http://schemas.microsoft.com/office/word/2010/wordml" xmlns:w15="http://schemas.microsoft.com/office/word/2012/wordml" xmlns:w16se="http://schemas.microsoft.com/office/word/2015/wordml/symex" xmlns:wpg="http://schemas.microsoft.com/office/word/2010/wordprocessingGroup" xmlns:wpi="http://schemas.microsoft.com/office/word/2010/wordprocessingInk" xmlns:wne="http://schemas.microsoft.com/office/word/2006/wordml" xmlns:wps="http://schemas.microsoft.com/office/word/2010/wordprocessingShape" mc:Ignorable="w14 w15 w16se wp14">
+<w:document xmlns:wpc="http://schemas.microsoft.com/office/word/2010/wordprocessingCanvas" xmlns:cx="http://schemas.microsoft.com/office/drawing/2014/chartex" xmlns:cx1="http://schemas.microsoft.com/office/drawing/2015/9/8/chartex" xmlns:cx2="http://schemas.microsoft.com/office/drawing/2015/10/21/chartex" xmlns:mc="http://schemas.openxmlformats.org/markup-compatibility/2006" xmlns:o="urn:schemas-microsoft-com:office:office" xmlns:r="http://schemas.openxmlformats.org/officeDocument/2006/relationships" xmlns:m="http://schemas.openxmlformats.org/officeDocument/2006/math" xmlns:v="urn:schemas-microsoft-com:vml" xmlns:wp14="http://schemas.microsoft.com/office/word/2010/wordprocessingDrawing" xmlns:wp="http://schemas.openxmlformats.org/drawingml/2006/wordprocessingDrawing" xmlns:w10="urn:schemas-microsoft-com:office:word" xmlns:w="http://schemas.openxmlformats.org/wordprocessingml/2006/main" xmlns:w14="http://schemas.microsoft.com/office/word/2010/wordml" xmlns:w15="http://schemas.microsoft.com/office/word/2012/wordml" xmlns:w16se="http://schemas.microsoft.com/office/word/2015/wordml/symex" xmlns:wpg="http://schemas.microsoft.com/office/word/2010/wordprocessingGroup" xmlns:wpi="http://schemas.microsoft.com/office/word/2010/wordprocessingInk" xmlns:wne="http://schemas.microsoft.com/office/word/2006/wordml" xmlns:wps="http://schemas.microsoft.com/office/word/2010/wordprocessingShape" mc:Ignorable="w14 w15 w16se wp14">
   <w:body>
     <w:p>
       <w:pPr>
@@ -84,7 +84,15 @@
       </w:r>
       <w:proofErr w:type="gramEnd"/>
       <w:r>
-        <w:t>ds:(%esi)</w:t>
+        <w:t>ds:(%</w:t>
+      </w:r>
+      <w:proofErr w:type="spellStart"/>
+      <w:r>
+        <w:t>esi</w:t>
+      </w:r>
+      <w:proofErr w:type="spellEnd"/>
+      <w:r>
+        <w:t>)</w:t>
       </w:r>
     </w:p>
     <w:p>
@@ -93,61 +101,406 @@
       </w:r>
       <w:r>
         <w:t>,</w:t>
+      </w:r>
+      <w:r>
+        <w:t xml:space="preserve"> I learned that it was a comparison of strings.  Using the debug and examine tools, I was able to determine that the register $esi contained the string to which input was compared.  This yielded the correct result.</w:t>
+      </w:r>
+    </w:p>
+    <w:p>
+      <w:pPr>
+        <w:rPr>
+          <w:u w:val="single"/>
+        </w:rPr>
+      </w:pPr>
+      <w:r>
+        <w:rPr>
+          <w:u w:val="single"/>
+        </w:rPr>
+        <w:t>Solution</w:t>
+      </w:r>
+    </w:p>
+    <w:p>
+      <w:proofErr w:type="spellStart"/>
+      <w:r>
+        <w:t>ycSzZqniOdtPSkhYkVbrAwosHgIfg</w:t>
+      </w:r>
+      <w:proofErr w:type="spellEnd"/>
+    </w:p>
+    <w:p/>
+    <w:p>
+      <w:pPr>
+        <w:rPr>
+          <w:b/>
+        </w:rPr>
+      </w:pPr>
+      <w:r>
+        <w:rPr>
+          <w:b/>
+        </w:rPr>
+        <w:t>jkd28_2</w:t>
+      </w:r>
+    </w:p>
+    <w:p>
+      <w:pPr>
+        <w:rPr>
+          <w:u w:val="single"/>
+        </w:rPr>
+      </w:pPr>
+      <w:r>
+        <w:rPr>
+          <w:u w:val="single"/>
+        </w:rPr>
+        <w:t>Attempts</w:t>
+      </w:r>
+    </w:p>
+    <w:p>
+      <w:r>
+        <w:t>I first set a breakpoint at main and disassembled the code.  This allowed me to see a line that once again looked suspicious:</w:t>
+      </w:r>
+    </w:p>
+    <w:p>
+      <w:r>
+        <w:tab/>
+      </w:r>
+      <w:r>
+        <w:t xml:space="preserve">0x080485c0 &lt;+121&gt;:   </w:t>
+      </w:r>
+      <w:proofErr w:type="spellStart"/>
+      <w:r>
+        <w:t>repnz</w:t>
+      </w:r>
+      <w:proofErr w:type="spellEnd"/>
+      <w:r>
+        <w:t xml:space="preserve"> </w:t>
+      </w:r>
+      <w:proofErr w:type="spellStart"/>
+      <w:r>
+        <w:t>scas</w:t>
+      </w:r>
+      <w:proofErr w:type="spellEnd"/>
+      <w:r>
+        <w:t xml:space="preserve"> %</w:t>
+      </w:r>
+      <w:proofErr w:type="spellStart"/>
+      <w:r>
+        <w:t>es</w:t>
+      </w:r>
+      <w:proofErr w:type="spellEnd"/>
+      <w:r>
+        <w:t>:(%</w:t>
+      </w:r>
+      <w:proofErr w:type="spellStart"/>
+      <w:r>
+        <w:t>edi</w:t>
+      </w:r>
+      <w:proofErr w:type="spellEnd"/>
+      <w:proofErr w:type="gramStart"/>
+      <w:r>
+        <w:t>),%</w:t>
+      </w:r>
+      <w:proofErr w:type="gramEnd"/>
+      <w:r>
+        <w:t>al</w:t>
+      </w:r>
+    </w:p>
+    <w:p>
+      <w:r>
+        <w:t xml:space="preserve">I set a breakpoint at this line and continued, entering “test” as my input.  I noticed that this instruction repeated a number of times equal to the length of my string.  </w:t>
+      </w:r>
+      <w:r>
+        <w:t xml:space="preserve">This was interesting to me, but it didn’t really give me what I wanted.  So I looked elsewhere.  I noticed a </w:t>
+      </w:r>
+      <w:proofErr w:type="spellStart"/>
+      <w:r>
+        <w:t>strcmp</w:t>
+      </w:r>
+      <w:proofErr w:type="spellEnd"/>
+      <w:r>
+        <w:t>:</w:t>
+      </w:r>
+    </w:p>
+    <w:p>
+      <w:pPr>
+        <w:ind w:firstLine="720"/>
+      </w:pPr>
+      <w:r>
+        <w:t>0x080485db &lt;+148&gt;:   call   0x80483d8 &lt;</w:t>
+      </w:r>
+      <w:proofErr w:type="spellStart"/>
+      <w:r>
+        <w:t>strcmp@plt</w:t>
+      </w:r>
+      <w:proofErr w:type="spellEnd"/>
+      <w:r>
+        <w:t>&gt;</w:t>
+      </w:r>
+    </w:p>
+    <w:p>
+      <w:r>
+        <w:t>I set a breakpoint here and continued to reach it.  I investigated %</w:t>
+      </w:r>
+      <w:proofErr w:type="spellStart"/>
+      <w:r>
+        <w:t>ebx</w:t>
+      </w:r>
+      <w:proofErr w:type="spellEnd"/>
+      <w:r>
+        <w:t xml:space="preserve"> and found that it contained “test_2”.  I then found that %esi contained “jkd28_2) and determined that was the solution string.  I concluded that the result would be my username, and the program would append “_2” to the end.  I had found the solution, but I wanted to find the point where the “_2” was inserted onto my test string.  I found the move word instruction that did this: </w:t>
+      </w:r>
+    </w:p>
+    <w:p>
+      <w:r>
+        <w:tab/>
+      </w:r>
+      <w:r>
+        <w:t xml:space="preserve">0x080485c8 &lt;+129&gt;:   </w:t>
+      </w:r>
+      <w:proofErr w:type="spellStart"/>
+      <w:r>
+        <w:t>movw</w:t>
+      </w:r>
+      <w:proofErr w:type="spellEnd"/>
+      <w:r>
+        <w:t xml:space="preserve">   $0x325</w:t>
+      </w:r>
+      <w:proofErr w:type="gramStart"/>
+      <w:r>
+        <w:t>f,(</w:t>
+      </w:r>
+      <w:proofErr w:type="gramEnd"/>
+      <w:r>
+        <w:t>%</w:t>
+      </w:r>
+      <w:proofErr w:type="spellStart"/>
+      <w:r>
+        <w:t>eax</w:t>
+      </w:r>
+      <w:proofErr w:type="spellEnd"/>
+      <w:r>
+        <w:t>)</w:t>
+      </w:r>
+    </w:p>
+    <w:p>
+      <w:r>
+        <w:t>0x325f</w:t>
+      </w:r>
+      <w:r>
+        <w:t xml:space="preserve"> translates to “2_” in ASCII, which would make sense to add onto our word, since x86 is Little-Endian. I had found the solution to the problem and how the code edited my input to check against the solution.</w:t>
+      </w:r>
+    </w:p>
+    <w:p>
+      <w:pPr>
+        <w:rPr>
+          <w:u w:val="single"/>
+        </w:rPr>
+      </w:pPr>
+      <w:r>
+        <w:rPr>
+          <w:u w:val="single"/>
+        </w:rPr>
+        <w:t>Solution</w:t>
+      </w:r>
+    </w:p>
+    <w:p>
+      <w:r>
+        <w:t>jkd28</w:t>
+      </w:r>
+      <w:r>
+        <w:br/>
+      </w:r>
+    </w:p>
+    <w:p/>
+    <w:p>
+      <w:pPr>
+        <w:rPr>
+          <w:b/>
+        </w:rPr>
+      </w:pPr>
+      <w:r>
+        <w:rPr>
+          <w:b/>
+        </w:rPr>
+        <w:lastRenderedPageBreak/>
+        <w:t>jkd28_3</w:t>
+      </w:r>
+    </w:p>
+    <w:p>
+      <w:pPr>
+        <w:rPr>
+          <w:u w:val="single"/>
+        </w:rPr>
+      </w:pPr>
+      <w:r>
+        <w:rPr>
+          <w:u w:val="single"/>
+        </w:rPr>
+        <w:t>Attempts</w:t>
+      </w:r>
+    </w:p>
+    <w:p>
+      <w:r>
+        <w:t xml:space="preserve">At first, I was </w:t>
+      </w:r>
+      <w:r>
+        <w:t>unsure how to proceed since my usual “</w:t>
+      </w:r>
+      <w:proofErr w:type="spellStart"/>
+      <w:r>
+        <w:t>disas</w:t>
+      </w:r>
+      <w:proofErr w:type="spellEnd"/>
+      <w:r>
+        <w:t>” command at main was not working.  After some referencing and google searches, I found that I could see specific information about the file by entering “info file”.  Using this method, I was able to identify the memory range of the .text segment (which I know to contain the assembly code I am looking for) and then enter the range with the “</w:t>
+      </w:r>
+      <w:proofErr w:type="spellStart"/>
+      <w:r>
+        <w:t>disas</w:t>
+      </w:r>
+      <w:proofErr w:type="spellEnd"/>
+      <w:r>
+        <w:t xml:space="preserve">” command.  This allowed me to view the assembly code for the file.  </w:t>
+      </w:r>
+    </w:p>
+    <w:p>
+      <w:r>
+        <w:t xml:space="preserve">My first instinct was to search for function calls. </w:t>
+      </w:r>
+      <w:r>
+        <w:t xml:space="preserve"> I found a few calls to C Library functions like </w:t>
+      </w:r>
+      <w:proofErr w:type="spellStart"/>
+      <w:r>
+        <w:t>getchar</w:t>
+      </w:r>
+      <w:proofErr w:type="spellEnd"/>
+      <w:r>
+        <w:t xml:space="preserve">, puts, </w:t>
+      </w:r>
+      <w:proofErr w:type="spellStart"/>
+      <w:r>
+        <w:t>printf</w:t>
+      </w:r>
+      <w:proofErr w:type="spellEnd"/>
+      <w:r>
+        <w:t xml:space="preserve">, and </w:t>
+      </w:r>
+      <w:proofErr w:type="spellStart"/>
+      <w:r>
+        <w:t>tolower</w:t>
+      </w:r>
+      <w:proofErr w:type="spellEnd"/>
+      <w:r>
+        <w:t xml:space="preserve"> via my “</w:t>
+      </w:r>
+      <w:proofErr w:type="spellStart"/>
+      <w:r>
+        <w:t>mystrings.c</w:t>
+      </w:r>
+      <w:proofErr w:type="spellEnd"/>
+      <w:r>
+        <w:t>” output when using “jkd28_3” as an argument.  This was useful, but not too much.  I decided to look for other calls in the assembly.  After a few dead</w:t>
+      </w:r>
+      <w:r>
+        <w:t>-</w:t>
+      </w:r>
+      <w:r>
+        <w:t xml:space="preserve">ends and </w:t>
+      </w:r>
+      <w:r>
+        <w:t xml:space="preserve">useless breakpoints, I realized I should be looking at what happens immediately after </w:t>
+      </w:r>
+      <w:proofErr w:type="spellStart"/>
+      <w:r>
+        <w:t>getchar</w:t>
+      </w:r>
+      <w:proofErr w:type="spellEnd"/>
+      <w:r>
+        <w:t xml:space="preserve"> is called.</w:t>
+      </w:r>
+    </w:p>
+    <w:p>
+      <w:r>
+        <w:t xml:space="preserve">That was also a dead end.  I then realized that the </w:t>
+      </w:r>
+      <w:proofErr w:type="spellStart"/>
+      <w:r>
+        <w:t>getchar</w:t>
+      </w:r>
+      <w:proofErr w:type="spellEnd"/>
+      <w:r>
+        <w:t xml:space="preserve"> call was actually inside a loop.  Upon further investigation, this loop ran 9 times, each time taking a character and incrementing a counter stored in EBX.  This meant the program was reading in 9 characters at a time.  This was a good breakthrough. </w:t>
+      </w:r>
+    </w:p>
+    <w:p>
+      <w:r>
+        <w:t xml:space="preserve">Immediately after that loop terminated, another one started. </w:t>
+      </w:r>
+      <w:r>
+        <w:t xml:space="preserve">By thoroughly analyzing each line and keeping track of the register values, I was able to determine that this next section was counting the number of vowels in my string.  This was very difficult for me to figure out, and required a ton of testing with a </w:t>
+      </w:r>
+      <w:r>
+        <w:t>large amount</w:t>
+      </w:r>
+      <w:r>
+        <w:t xml:space="preserve"> of breakpoints throughout the section of code</w:t>
+      </w:r>
+      <w:r>
+        <w:t>.</w:t>
+      </w:r>
+      <w:r>
+        <w:t xml:space="preserve"> </w:t>
+      </w:r>
+    </w:p>
+    <w:p>
+      <w:r>
+        <w:t>After counting the number of vowels, it compar</w:t>
+      </w:r>
+      <w:r>
+        <w:t xml:space="preserve">es the count to a constant 3.  If the count is equal to 3, the code moves on to print out a success string, else the code prints the incorrect statement.  </w:t>
+      </w:r>
+    </w:p>
+    <w:p>
+      <w:r>
+        <w:rPr>
+          <w:u w:val="single"/>
+        </w:rPr>
+        <w:t>Solution</w:t>
       </w:r>
       <w:bookmarkStart w:id="0" w:name="_GoBack"/>
       <w:bookmarkEnd w:id="0"/>
-      <w:r>
-        <w:t xml:space="preserve"> I learned that it was a comparison of strings.  Using the debug and examine tools, I was able to determine that the register $esi contained the string to which input was compared.  This yielded the correct result.</w:t>
-      </w:r>
-    </w:p>
-    <w:p>
-      <w:pPr>
-        <w:rPr>
-          <w:u w:val="single"/>
-        </w:rPr>
-      </w:pPr>
-      <w:r>
-        <w:rPr>
-          <w:u w:val="single"/>
-        </w:rPr>
-        <w:t>Solution</w:t>
-      </w:r>
-    </w:p>
-    <w:p>
-      <w:proofErr w:type="spellStart"/>
-      <w:r>
-        <w:t>ycSzZqniOdtPSkhYkVbrAwosHgIfg</w:t>
-      </w:r>
-      <w:proofErr w:type="spellEnd"/>
-    </w:p>
-    <w:p/>
-    <w:p>
-      <w:pPr>
-        <w:rPr>
-          <w:b/>
-        </w:rPr>
-      </w:pPr>
-      <w:r>
-        <w:rPr>
-          <w:b/>
-        </w:rPr>
-        <w:t>jkd28_2</w:t>
-      </w:r>
-    </w:p>
-    <w:p>
-      <w:pPr>
-        <w:rPr>
-          <w:u w:val="single"/>
-        </w:rPr>
-      </w:pPr>
-      <w:r>
-        <w:rPr>
-          <w:u w:val="single"/>
-        </w:rPr>
-        <w:t>Attempts</w:t>
-      </w:r>
-    </w:p>
-    <w:p/>
+    </w:p>
+    <w:p>
+      <w:r>
+        <w:t>An example of a successful string</w:t>
+      </w:r>
+      <w:r>
+        <w:t xml:space="preserve"> is “</w:t>
+      </w:r>
+      <w:proofErr w:type="spellStart"/>
+      <w:r>
+        <w:t>sasasarrr</w:t>
+      </w:r>
+      <w:proofErr w:type="spellEnd"/>
+      <w:r>
+        <w:t>” or “</w:t>
+      </w:r>
+      <w:proofErr w:type="spellStart"/>
+      <w:r>
+        <w:t>uuummmttts</w:t>
+      </w:r>
+      <w:proofErr w:type="spellEnd"/>
+      <w:r>
+        <w:t>” or “</w:t>
+      </w:r>
+      <w:proofErr w:type="spellStart"/>
+      <w:r>
+        <w:t>ThisShould</w:t>
+      </w:r>
+      <w:proofErr w:type="spellEnd"/>
+      <w:r>
+        <w:t xml:space="preserve">”.  Case does not matter as the code transforms it to lowercase anyway.  </w:t>
+      </w:r>
+    </w:p>
     <w:sectPr>
       <w:pgSz w:w="12240" w:h="15840"/>
       <w:pgMar w:top="1440" w:right="1440" w:bottom="1440" w:left="1440" w:header="720" w:footer="720" w:gutter="0"/>
@@ -175,7 +528,7 @@
       </w:pPr>
     </w:pPrDefault>
   </w:docDefaults>
-  <w:latentStyles w:defLockedState="0" w:defUIPriority="99" w:defSemiHidden="0" w:defUnhideWhenUsed="0" w:defQFormat="0" w:count="371">
+  <w:latentStyles w:defLockedState="0" w:defUIPriority="99" w:defSemiHidden="0" w:defUnhideWhenUsed="0" w:defQFormat="0" w:count="372">
     <w:lsdException w:name="Normal" w:uiPriority="0" w:qFormat="1"/>
     <w:lsdException w:name="heading 1" w:uiPriority="9" w:qFormat="1"/>
     <w:lsdException w:name="heading 2" w:semiHidden="1" w:uiPriority="9" w:unhideWhenUsed="1" w:qFormat="1"/>
@@ -281,7 +634,6 @@
     <w:lsdException w:name="HTML Sample" w:semiHidden="1" w:unhideWhenUsed="1"/>
     <w:lsdException w:name="HTML Typewriter" w:semiHidden="1" w:unhideWhenUsed="1"/>
     <w:lsdException w:name="HTML Variable" w:semiHidden="1" w:unhideWhenUsed="1"/>
-    <w:lsdException w:name="Normal Table" w:semiHidden="1" w:unhideWhenUsed="1"/>
     <w:lsdException w:name="annotation subject" w:semiHidden="1" w:unhideWhenUsed="1"/>
     <w:lsdException w:name="No List" w:semiHidden="1" w:unhideWhenUsed="1"/>
     <w:lsdException w:name="Outline List 1" w:semiHidden="1" w:unhideWhenUsed="1"/>
@@ -328,10 +680,8 @@
     <w:lsdException w:name="Table Subtle 2" w:semiHidden="1" w:unhideWhenUsed="1"/>
     <w:lsdException w:name="Table Web 1" w:semiHidden="1" w:unhideWhenUsed="1"/>
     <w:lsdException w:name="Table Web 2" w:semiHidden="1" w:unhideWhenUsed="1"/>
-    <w:lsdException w:name="Table Web 3" w:semiHidden="1" w:unhideWhenUsed="1"/>
     <w:lsdException w:name="Balloon Text" w:semiHidden="1" w:unhideWhenUsed="1"/>
     <w:lsdException w:name="Table Grid" w:uiPriority="39"/>
-    <w:lsdException w:name="Table Theme" w:semiHidden="1" w:unhideWhenUsed="1"/>
     <w:lsdException w:name="Placeholder Text" w:semiHidden="1"/>
     <w:lsdException w:name="No Spacing" w:uiPriority="1" w:qFormat="1"/>
     <w:lsdException w:name="Light Shading" w:uiPriority="60"/>
@@ -547,6 +897,7 @@
     <w:lsdException w:name="List Table 5 Dark Accent 6" w:uiPriority="50"/>
     <w:lsdException w:name="List Table 6 Colorful Accent 6" w:uiPriority="51"/>
     <w:lsdException w:name="List Table 7 Colorful Accent 6" w:uiPriority="52"/>
+    <w:lsdException w:name="Mention" w:semiHidden="1" w:unhideWhenUsed="1"/>
   </w:latentStyles>
   <w:style w:type="paragraph" w:default="1" w:styleId="Normal">
     <w:name w:val="Normal"/>

</xml_diff>